<commit_message>
Updating assignment text -- minor
</commit_message>
<xml_diff>
--- a/assets/projects/Class Project/Research Project/COSI167A-F24-Research-Self-Designing-LSM-Buffer.docx
+++ b/assets/projects/Class Project/Research Project/COSI167A-F24-Research-Self-Designing-LSM-Buffer.docx
@@ -234,23 +234,14 @@
           <w:rFonts w:ascii="Linux Libertine O" w:hAnsi="Linux Libertine O" w:cs="Linux Libertine O"/>
           <w:lang w:val="en-US"/>
         </w:rPr>
-        <w:t xml:space="preserve">In this work, we will take </w:t>
-      </w:r>
-      <w:proofErr w:type="spellStart"/>
-      <w:r>
-        <w:rPr>
-          <w:rFonts w:ascii="Linux Libertine O" w:hAnsi="Linux Libertine O" w:cs="Linux Libertine O"/>
-          <w:lang w:val="en-US"/>
-        </w:rPr>
-        <w:t>RocksDB</w:t>
-      </w:r>
-      <w:proofErr w:type="spellEnd"/>
-      <w:r>
-        <w:rPr>
-          <w:rFonts w:ascii="Linux Libertine O" w:hAnsi="Linux Libertine O" w:cs="Linux Libertine O"/>
-          <w:lang w:val="en-US"/>
-        </w:rPr>
-        <w:t xml:space="preserve"> as the LSM-engine of our interest and study its implementation of range deletion. </w:t>
+        <w:t>The objective of this project is to design an LSM buffer that can adapt to workload changes and self-tune to the optimal implementation on the fly</w:t>
+      </w:r>
+      <w:r>
+        <w:rPr>
+          <w:rFonts w:ascii="Linux Libertine O" w:hAnsi="Linux Libertine O" w:cs="Linux Libertine O"/>
+          <w:lang w:val="en-US"/>
+        </w:rPr>
+        <w:t xml:space="preserve">. </w:t>
       </w:r>
     </w:p>
     <w:p>
@@ -303,14 +294,7 @@
           <w:rFonts w:ascii="Linux Libertine O" w:hAnsi="Linux Libertine O" w:cs="Linux Libertine O"/>
           <w:lang w:val="en-US"/>
         </w:rPr>
-        <w:t xml:space="preserve">: </w:t>
-      </w:r>
-      <w:r>
-        <w:rPr>
-          <w:rFonts w:ascii="Linux Libertine O" w:hAnsi="Linux Libertine O" w:cs="Linux Libertine O"/>
-          <w:lang w:val="en-US"/>
-        </w:rPr>
-        <w:t xml:space="preserve">Implement a lightweight updatable data structure, such as a </w:t>
+        <w:t xml:space="preserve">: Implement a lightweight updatable data structure, such as a </w:t>
       </w:r>
       <w:proofErr w:type="spellStart"/>
       <w:r>
@@ -326,14 +310,7 @@
           <w:rFonts w:ascii="Linux Libertine O" w:hAnsi="Linux Libertine O" w:cs="Linux Libertine O"/>
           <w:lang w:val="en-US"/>
         </w:rPr>
-        <w:t>, and benchmark its performance.</w:t>
-      </w:r>
-      <w:r>
-        <w:rPr>
-          <w:rFonts w:ascii="Linux Libertine O" w:hAnsi="Linux Libertine O" w:cs="Linux Libertine O"/>
-          <w:lang w:val="en-US"/>
-        </w:rPr>
-        <w:t>)</w:t>
+        <w:t>, and benchmark its performance.)</w:t>
       </w:r>
     </w:p>
     <w:p>
@@ -2160,6 +2137,7 @@
   <w:style w:type="character" w:default="1" w:styleId="DefaultParagraphFont">
     <w:name w:val="Default Paragraph Font"/>
     <w:uiPriority w:val="1"/>
+    <w:semiHidden/>
     <w:unhideWhenUsed/>
   </w:style>
   <w:style w:type="table" w:default="1" w:styleId="TableNormal">

</xml_diff>